<commit_message>
Day 9 task completed
</commit_message>
<xml_diff>
--- a/Day 9/Day 9 Tasks Soltion.docx
+++ b/Day 9/Day 9 Tasks Soltion.docx
@@ -2,6 +2,65 @@
 <file path=word/document.xml><?xml version="1.0" encoding="utf-8"?>
 <w:document xmlns:wpc="http://schemas.microsoft.com/office/word/2010/wordprocessingCanvas" xmlns:cx="http://schemas.microsoft.com/office/drawing/2014/chartex" xmlns:cx1="http://schemas.microsoft.com/office/drawing/2015/9/8/chartex" xmlns:cx2="http://schemas.microsoft.com/office/drawing/2015/10/21/chartex" xmlns:cx3="http://schemas.microsoft.com/office/drawing/2016/5/9/chartex" xmlns:cx4="http://schemas.microsoft.com/office/drawing/2016/5/10/chartex" xmlns:cx5="http://schemas.microsoft.com/office/drawing/2016/5/11/chartex" xmlns:cx6="http://schemas.microsoft.com/office/drawing/2016/5/12/chartex" xmlns:cx7="http://schemas.microsoft.com/office/drawing/2016/5/13/chartex" xmlns:cx8="http://schemas.microsoft.com/office/drawing/2016/5/14/chartex" xmlns:mc="http://schemas.openxmlformats.org/markup-compatibility/2006" xmlns:aink="http://schemas.microsoft.com/office/drawing/2016/ink" xmlns:am3d="http://schemas.microsoft.com/office/drawing/2017/model3d" xmlns:o="urn:schemas-microsoft-com:office:office" xmlns:oel="http://schemas.microsoft.com/office/2019/extlst" xmlns:r="http://schemas.openxmlformats.org/officeDocument/2006/relationships" xmlns:m="http://schemas.openxmlformats.org/officeDocument/2006/math" xmlns:v="urn:schemas-microsoft-com:vml" xmlns:wp14="http://schemas.microsoft.com/office/word/2010/wordprocessingDrawing" xmlns:wp="http://schemas.openxmlformats.org/drawingml/2006/wordprocessingDrawing" xmlns:w10="urn:schemas-microsoft-com:office:word" xmlns:w="http://schemas.openxmlformats.org/wordprocessingml/2006/main" xmlns:w14="http://schemas.microsoft.com/office/word/2010/wordml" xmlns:w15="http://schemas.microsoft.com/office/word/2012/wordml" xmlns:w16cex="http://schemas.microsoft.com/office/word/2018/wordml/cex" xmlns:w16cid="http://schemas.microsoft.com/office/word/2016/wordml/cid" xmlns:w16="http://schemas.microsoft.com/office/word/2018/wordml" xmlns:w16sdtdh="http://schemas.microsoft.com/office/word/2020/wordml/sdtdatahash" xmlns:w16se="http://schemas.microsoft.com/office/word/2015/wordml/symex" xmlns:wpg="http://schemas.microsoft.com/office/word/2010/wordprocessingGroup" xmlns:wpi="http://schemas.microsoft.com/office/word/2010/wordprocessingInk" xmlns:wne="http://schemas.microsoft.com/office/word/2006/wordml" xmlns:wps="http://schemas.microsoft.com/office/word/2010/wordprocessingShape" mc:Ignorable="w14 w15 w16se w16cid w16 w16cex w16sdtdh wp14">
   <w:body>
+    <w:p>
+      <w:r>
+        <w:t>Microsoft Windows [Version 10.0.19045.2673]</w:t>
+      </w:r>
+    </w:p>
+    <w:p>
+      <w:r>
+        <w:t>(c) Microsoft Corporation. All rights reserved.</w:t>
+      </w:r>
+    </w:p>
+    <w:p/>
+    <w:p>
+      <w:r>
+        <w:t xml:space="preserve">C:\Users\Nine\Desktop\DevOps Material\Vijay - 90 Days DevOps </w:t>
+      </w:r>
+      <w:proofErr w:type="spellStart"/>
+      <w:r>
+        <w:t>Challange</w:t>
+      </w:r>
+      <w:proofErr w:type="spellEnd"/>
+      <w:r>
+        <w:t>&gt;</w:t>
+      </w:r>
+      <w:r>
+        <w:rPr>
+          <w:b/>
+          <w:bCs/>
+          <w:sz w:val="32"/>
+          <w:szCs w:val="32"/>
+        </w:rPr>
+        <w:t>git status</w:t>
+      </w:r>
+    </w:p>
+    <w:p>
+      <w:r>
+        <w:t>On branch master</w:t>
+      </w:r>
+    </w:p>
+    <w:p>
+      <w:r>
+        <w:t>Untracked files:</w:t>
+      </w:r>
+    </w:p>
+    <w:p>
+      <w:r>
+        <w:t xml:space="preserve">  (use "git add &lt;file&gt;..." to include in what will be committed)</w:t>
+      </w:r>
+    </w:p>
+    <w:p>
+      <w:r>
+        <w:t xml:space="preserve">        Day 9/</w:t>
+      </w:r>
+    </w:p>
+    <w:p/>
+    <w:p>
+      <w:r>
+        <w:t>nothing added to commit but untracked files present (use "git add" to track)</w:t>
+      </w:r>
+    </w:p>
     <w:p/>
     <w:p>
       <w:r>
@@ -24,7 +83,7 @@
         </w:rPr>
         <w:t xml:space="preserve">git </w:t>
       </w:r>
-      <w:proofErr w:type="spellStart"/>
+      <w:proofErr w:type="gramStart"/>
       <w:r>
         <w:rPr>
           <w:b/>
@@ -32,51 +91,9 @@
           <w:sz w:val="32"/>
           <w:szCs w:val="32"/>
         </w:rPr>
-        <w:t>init</w:t>
-      </w:r>
-      <w:proofErr w:type="spellEnd"/>
-    </w:p>
-    <w:p>
-      <w:r>
-        <w:t xml:space="preserve">Initialized empty Git repository in C:/Users/Nine/Desktop/DevOps Material/Vijay - 90 Days DevOps </w:t>
-      </w:r>
-      <w:proofErr w:type="spellStart"/>
-      <w:r>
-        <w:t>Challange</w:t>
-      </w:r>
-      <w:proofErr w:type="spellEnd"/>
-      <w:proofErr w:type="gramStart"/>
-      <w:r>
-        <w:t>/.git</w:t>
+        <w:t>add .</w:t>
       </w:r>
       <w:proofErr w:type="gramEnd"/>
-      <w:r>
-        <w:t>/</w:t>
-      </w:r>
-    </w:p>
-    <w:p/>
-    <w:p>
-      <w:r>
-        <w:t xml:space="preserve">C:\Users\Nine\Desktop\DevOps Material\Vijay - 90 Days DevOps </w:t>
-      </w:r>
-      <w:proofErr w:type="spellStart"/>
-      <w:r>
-        <w:t>Challange</w:t>
-      </w:r>
-      <w:proofErr w:type="spellEnd"/>
-      <w:r>
-        <w:t>&gt;ls</w:t>
-      </w:r>
-    </w:p>
-    <w:p>
-      <w:r>
-        <w:t>'ls' is not recognized as an internal or external command,</w:t>
-      </w:r>
-    </w:p>
-    <w:p>
-      <w:r>
-        <w:t>operable program or batch file.</w:t>
-      </w:r>
     </w:p>
     <w:p/>
     <w:p>
@@ -106,39 +123,30 @@
         <w:t>On branch master</w:t>
       </w:r>
     </w:p>
+    <w:p>
+      <w:r>
+        <w:t>Changes to be committed:</w:t>
+      </w:r>
+    </w:p>
+    <w:p>
+      <w:r>
+        <w:t xml:space="preserve">  (use "git restore --staged &lt;file&gt;..." to </w:t>
+      </w:r>
+      <w:proofErr w:type="spellStart"/>
+      <w:r>
+        <w:t>unstage</w:t>
+      </w:r>
+      <w:proofErr w:type="spellEnd"/>
+      <w:r>
+        <w:t>)</w:t>
+      </w:r>
+    </w:p>
+    <w:p>
+      <w:r>
+        <w:t xml:space="preserve">        new file:   Day 9/Day 9 Tasks Soltion.docx</w:t>
+      </w:r>
+    </w:p>
     <w:p/>
-    <w:p>
-      <w:r>
-        <w:t>No commits yet</w:t>
-      </w:r>
-    </w:p>
-    <w:p/>
-    <w:p>
-      <w:r>
-        <w:t>Untracked files:</w:t>
-      </w:r>
-    </w:p>
-    <w:p>
-      <w:r>
-        <w:t xml:space="preserve">  (use "git add &lt;file&gt;..." to include in what will be committed)</w:t>
-      </w:r>
-    </w:p>
-    <w:p>
-      <w:r>
-        <w:t xml:space="preserve">        Day 2 Solution/</w:t>
-      </w:r>
-    </w:p>
-    <w:p>
-      <w:r>
-        <w:t xml:space="preserve">        Day 3 Solution/</w:t>
-      </w:r>
-    </w:p>
-    <w:p/>
-    <w:p>
-      <w:r>
-        <w:t>nothing added to commit but untracked files present (use "git add" to track)</w:t>
-      </w:r>
-    </w:p>
     <w:p/>
     <w:p>
       <w:r>
@@ -159,164 +167,33 @@
           <w:sz w:val="32"/>
           <w:szCs w:val="32"/>
         </w:rPr>
-        <w:t xml:space="preserve">git </w:t>
+        <w:t>git commit -m "Day 9 solution added"</w:t>
+      </w:r>
+    </w:p>
+    <w:p>
+      <w:r>
+        <w:t>[master c06be95] Day 9 solution added</w:t>
+      </w:r>
+    </w:p>
+    <w:p>
+      <w:r>
+        <w:t xml:space="preserve"> 1 file changed, 0 </w:t>
       </w:r>
       <w:proofErr w:type="gramStart"/>
       <w:r>
-        <w:rPr>
-          <w:b/>
-          <w:bCs/>
-          <w:sz w:val="32"/>
-          <w:szCs w:val="32"/>
-        </w:rPr>
-        <w:t>add .</w:t>
+        <w:t>insertions(</w:t>
       </w:r>
       <w:proofErr w:type="gramEnd"/>
+      <w:r>
+        <w:t>+), 0 deletions(-)</w:t>
+      </w:r>
+    </w:p>
+    <w:p>
+      <w:r>
+        <w:t xml:space="preserve"> create mode 100644 Day 9/Day 9 Tasks Soltion.docx</w:t>
+      </w:r>
     </w:p>
     <w:p/>
-    <w:p>
-      <w:r>
-        <w:t xml:space="preserve">C:\Users\Nine\Desktop\DevOps Material\Vijay - 90 Days DevOps </w:t>
-      </w:r>
-      <w:proofErr w:type="spellStart"/>
-      <w:r>
-        <w:t>Challange</w:t>
-      </w:r>
-      <w:proofErr w:type="spellEnd"/>
-      <w:r>
-        <w:t xml:space="preserve">&gt;git commit -m "Vijay 90 days dev </w:t>
-      </w:r>
-      <w:proofErr w:type="spellStart"/>
-      <w:r>
-        <w:t>challage</w:t>
-      </w:r>
-      <w:proofErr w:type="spellEnd"/>
-      <w:r>
-        <w:t>"</w:t>
-      </w:r>
-    </w:p>
-    <w:p>
-      <w:r>
-        <w:t xml:space="preserve">[master (root-commit) 4a67866] Vijay 90 days dev </w:t>
-      </w:r>
-      <w:proofErr w:type="spellStart"/>
-      <w:r>
-        <w:t>challage</w:t>
-      </w:r>
-      <w:proofErr w:type="spellEnd"/>
-    </w:p>
-    <w:p>
-      <w:r>
-        <w:t xml:space="preserve"> 4 files changed, 26 </w:t>
-      </w:r>
-      <w:proofErr w:type="gramStart"/>
-      <w:r>
-        <w:t>insertions(</w:t>
-      </w:r>
-      <w:proofErr w:type="gramEnd"/>
-      <w:r>
-        <w:t>+)</w:t>
-      </w:r>
-    </w:p>
-    <w:p>
-      <w:r>
-        <w:t xml:space="preserve"> create mode 100644 Day 2 Solution/Day 2 Solu.docx</w:t>
-      </w:r>
-    </w:p>
-    <w:p>
-      <w:r>
-        <w:t xml:space="preserve"> create mode 100644 Day 2 Solution/Day 2 Solution.txt</w:t>
-      </w:r>
-    </w:p>
-    <w:p>
-      <w:r>
-        <w:t xml:space="preserve"> create mode 100644 Day 3 Solution/Day 3 Solution.docx</w:t>
-      </w:r>
-    </w:p>
-    <w:p>
-      <w:r>
-        <w:t xml:space="preserve"> create mode 100644 Day 3 Solution/tasks.md</w:t>
-      </w:r>
-    </w:p>
-    <w:p/>
-    <w:p>
-      <w:r>
-        <w:t xml:space="preserve">C:\Users\Nine\Desktop\DevOps Material\Vijay - 90 Days DevOps </w:t>
-      </w:r>
-      <w:proofErr w:type="spellStart"/>
-      <w:r>
-        <w:t>Challange</w:t>
-      </w:r>
-      <w:proofErr w:type="spellEnd"/>
-      <w:r>
-        <w:t>&gt;</w:t>
-      </w:r>
-      <w:r>
-        <w:rPr>
-          <w:b/>
-          <w:bCs/>
-          <w:sz w:val="32"/>
-          <w:szCs w:val="32"/>
-        </w:rPr>
-        <w:t>git status</w:t>
-      </w:r>
-    </w:p>
-    <w:p>
-      <w:r>
-        <w:lastRenderedPageBreak/>
-        <w:t>On branch master</w:t>
-      </w:r>
-    </w:p>
-    <w:p>
-      <w:r>
-        <w:t>nothing to commit, working tree clean</w:t>
-      </w:r>
-    </w:p>
-    <w:p/>
-    <w:p>
-      <w:r>
-        <w:t xml:space="preserve">C:\Users\Nine\Desktop\DevOps Material\Vijay - 90 Days DevOps </w:t>
-      </w:r>
-      <w:proofErr w:type="spellStart"/>
-      <w:r>
-        <w:t>Challange</w:t>
-      </w:r>
-      <w:proofErr w:type="spellEnd"/>
-      <w:r>
-        <w:t>&gt;git remote -v</w:t>
-      </w:r>
-    </w:p>
-    <w:p/>
-    <w:p>
-      <w:pPr>
-        <w:rPr>
-          <w:b/>
-          <w:bCs/>
-          <w:sz w:val="32"/>
-          <w:szCs w:val="32"/>
-        </w:rPr>
-      </w:pPr>
-      <w:r>
-        <w:t xml:space="preserve">C:\Users\Nine\Desktop\DevOps Material\Vijay - 90 Days DevOps </w:t>
-      </w:r>
-      <w:proofErr w:type="spellStart"/>
-      <w:r>
-        <w:t>Challange</w:t>
-      </w:r>
-      <w:proofErr w:type="spellEnd"/>
-      <w:r>
-        <w:t>&gt;</w:t>
-      </w:r>
-      <w:r>
-        <w:rPr>
-          <w:b/>
-          <w:bCs/>
-          <w:sz w:val="32"/>
-          <w:szCs w:val="32"/>
-        </w:rPr>
-        <w:t>git remote add origin https://github.com/vtbarkade/Vijay_90_days_Devops_challange.git</w:t>
-      </w:r>
-    </w:p>
     <w:p>
       <w:r>
         <w:t xml:space="preserve">C:\Users\Nine\Desktop\DevOps Material\Vijay - 90 Days DevOps </w:t>
@@ -362,6 +239,7 @@
     <w:p/>
     <w:p>
       <w:r>
+        <w:lastRenderedPageBreak/>
         <w:t xml:space="preserve">C:\Users\Nine\Desktop\DevOps Material\Vijay - 90 Days DevOps </w:t>
       </w:r>
       <w:proofErr w:type="spellStart"/>
@@ -372,194 +250,15 @@
       <w:r>
         <w:t>&gt;</w:t>
       </w:r>
-      <w:r>
-        <w:rPr>
-          <w:b/>
-          <w:bCs/>
-          <w:sz w:val="32"/>
-          <w:szCs w:val="32"/>
-        </w:rPr>
-        <w:t>git status</w:t>
-      </w:r>
-    </w:p>
-    <w:p>
-      <w:r>
-        <w:t>On branch master</w:t>
-      </w:r>
-    </w:p>
-    <w:p>
-      <w:r>
-        <w:t>nothing to commit, working tree clean</w:t>
-      </w:r>
-    </w:p>
-    <w:p/>
-    <w:p>
-      <w:r>
-        <w:t xml:space="preserve">C:\Users\Nine\Desktop\DevOps Material\Vijay - 90 Days DevOps </w:t>
-      </w:r>
-      <w:proofErr w:type="spellStart"/>
-      <w:r>
-        <w:t>Challange</w:t>
-      </w:r>
-      <w:proofErr w:type="spellEnd"/>
-      <w:r>
-        <w:t>&gt;</w:t>
-      </w:r>
-      <w:r>
-        <w:rPr>
-          <w:b/>
-          <w:bCs/>
-          <w:sz w:val="32"/>
-          <w:szCs w:val="32"/>
-        </w:rPr>
-        <w:t>git log --</w:t>
-      </w:r>
-      <w:proofErr w:type="spellStart"/>
-      <w:r>
-        <w:rPr>
-          <w:b/>
-          <w:bCs/>
-          <w:sz w:val="32"/>
-          <w:szCs w:val="32"/>
-        </w:rPr>
-        <w:t>oneline</w:t>
-      </w:r>
-      <w:proofErr w:type="spellEnd"/>
-    </w:p>
-    <w:p>
-      <w:r>
-        <w:t xml:space="preserve">4a67866 (HEAD -&gt; master) Vijay 90 days dev </w:t>
-      </w:r>
-      <w:proofErr w:type="spellStart"/>
-      <w:r>
-        <w:t>challage</w:t>
-      </w:r>
-      <w:proofErr w:type="spellEnd"/>
-    </w:p>
-    <w:p/>
-    <w:p>
-      <w:r>
-        <w:t xml:space="preserve">C:\Users\Nine\Desktop\DevOps Material\Vijay - 90 Days DevOps </w:t>
-      </w:r>
-      <w:proofErr w:type="spellStart"/>
-      <w:r>
-        <w:t>Challange</w:t>
-      </w:r>
-      <w:proofErr w:type="spellEnd"/>
-      <w:r>
-        <w:t>&gt;</w:t>
-      </w:r>
-      <w:r>
-        <w:rPr>
-          <w:b/>
-          <w:bCs/>
-          <w:sz w:val="32"/>
-          <w:szCs w:val="32"/>
-        </w:rPr>
-        <w:t>git push</w:t>
-      </w:r>
-      <w:r>
-        <w:t xml:space="preserve"> https://github.com/vtbarkade/Vijay_90_days_Devops_challange.git</w:t>
-      </w:r>
-    </w:p>
-    <w:p>
-      <w:r>
-        <w:t>Enumerating objects: 8, done.</w:t>
-      </w:r>
-    </w:p>
-    <w:p>
-      <w:r>
-        <w:t>Counting objects: 100% (8/8), done.</w:t>
-      </w:r>
-    </w:p>
-    <w:p>
-      <w:r>
-        <w:t>Delta compression using up to 4 threads</w:t>
-      </w:r>
-    </w:p>
-    <w:p>
-      <w:r>
-        <w:t>Compressing objects: 100% (8/8), done.</w:t>
-      </w:r>
-    </w:p>
-    <w:p>
-      <w:r>
-        <w:t>Writing objects: 100% (8/8), 21.16 KiB | 1.76 MiB/s, done.</w:t>
-      </w:r>
-    </w:p>
-    <w:p>
-      <w:r>
-        <w:t>Total 8 (delta 0), reused 0 (delta 0), pack-reused 0</w:t>
-      </w:r>
-    </w:p>
-    <w:p>
-      <w:r>
-        <w:t>To https://github.com/vtbarkade/Vijay_90_days_Devops_challange.git</w:t>
-      </w:r>
-    </w:p>
-    <w:p>
-      <w:r>
-        <w:t xml:space="preserve"> * [new </w:t>
-      </w:r>
-      <w:proofErr w:type="gramStart"/>
-      <w:r>
-        <w:t xml:space="preserve">branch]   </w:t>
-      </w:r>
-      <w:proofErr w:type="gramEnd"/>
-      <w:r>
-        <w:t xml:space="preserve">   master -&gt; master</w:t>
-      </w:r>
-    </w:p>
-    <w:p/>
-    <w:p>
-      <w:r>
-        <w:t xml:space="preserve">C:\Users\Nine\Desktop\DevOps Material\Vijay - 90 Days DevOps </w:t>
-      </w:r>
-      <w:proofErr w:type="spellStart"/>
-      <w:r>
-        <w:t>Challange</w:t>
-      </w:r>
-      <w:proofErr w:type="spellEnd"/>
-      <w:r>
-        <w:t>&gt;git log</w:t>
-      </w:r>
-    </w:p>
-    <w:p>
-      <w:r>
-        <w:t>commit 4a67866caff3cc3ba9820ee319ee587f13a9af72 (HEAD -&gt; master)</w:t>
-      </w:r>
-    </w:p>
-    <w:p>
-      <w:r>
-        <w:lastRenderedPageBreak/>
-        <w:t>Author: Vijay &lt;barkade.vijay1989@gmail.com&gt;</w:t>
-      </w:r>
-    </w:p>
-    <w:p>
-      <w:r>
-        <w:t>Date:   Sun Apr 2 20:21:14 2023 +0530</w:t>
-      </w:r>
-    </w:p>
-    <w:p>
-      <w:r>
-        <w:t xml:space="preserve">    Vijay 90 days dev </w:t>
-      </w:r>
-      <w:proofErr w:type="spellStart"/>
-      <w:r>
-        <w:t>challage</w:t>
-      </w:r>
-      <w:proofErr w:type="spellEnd"/>
-    </w:p>
-    <w:p>
       <w:r>
         <w:rPr>
           <w:noProof/>
         </w:rPr>
         <w:drawing>
-          <wp:inline distT="0" distB="0" distL="0" distR="0" wp14:anchorId="5C4A1FD2" wp14:editId="6C7841DC">
+          <wp:inline distT="0" distB="0" distL="0" distR="0" wp14:anchorId="0B4A5017" wp14:editId="7CC87405">
             <wp:extent cx="6858000" cy="3855720"/>
             <wp:effectExtent l="0" t="0" r="0" b="0"/>
-            <wp:docPr id="1543854554" name="Picture 1"/>
+            <wp:docPr id="1519981010" name="Picture 1"/>
             <wp:cNvGraphicFramePr>
               <a:graphicFrameLocks xmlns:a="http://schemas.openxmlformats.org/drawingml/2006/main" noChangeAspect="1"/>
             </wp:cNvGraphicFramePr>
@@ -567,7 +266,7 @@
               <a:graphicData uri="http://schemas.openxmlformats.org/drawingml/2006/picture">
                 <pic:pic xmlns:pic="http://schemas.openxmlformats.org/drawingml/2006/picture">
                   <pic:nvPicPr>
-                    <pic:cNvPr id="1543854554" name="Picture 1543854554"/>
+                    <pic:cNvPr id="1519981010" name="Picture 1519981010"/>
                     <pic:cNvPicPr/>
                   </pic:nvPicPr>
                   <pic:blipFill>
@@ -596,6 +295,59 @@
             </a:graphic>
           </wp:inline>
         </w:drawing>
+      </w:r>
+    </w:p>
+    <w:p>
+      <w:r>
+        <w:t>Enumerating objects: 5, done.</w:t>
+      </w:r>
+    </w:p>
+    <w:p>
+      <w:r>
+        <w:t>Counting objects: 100% (5/5), done.</w:t>
+      </w:r>
+    </w:p>
+    <w:p>
+      <w:r>
+        <w:t>Delta compression using up to 4 threads</w:t>
+      </w:r>
+    </w:p>
+    <w:p>
+      <w:r>
+        <w:t>Compressing objects: 100% (4/4), done.</w:t>
+      </w:r>
+    </w:p>
+    <w:p>
+      <w:r>
+        <w:t>Writing objects: 100% (4/4), 157.75 KiB | 10.52 MiB/s, done.</w:t>
+      </w:r>
+    </w:p>
+    <w:p>
+      <w:r>
+        <w:t>Total 4 (delta 1), reused 0 (delta 0), pack-reused 0</w:t>
+      </w:r>
+    </w:p>
+    <w:p>
+      <w:r>
+        <w:t>remote: Resolving deltas: 100% (1/1), completed with 1 local object.</w:t>
+      </w:r>
+    </w:p>
+    <w:p>
+      <w:r>
+        <w:t>To https://github.com/vtbarkade/Vijay_90_days_Devops_challange.git</w:t>
+      </w:r>
+    </w:p>
+    <w:p>
+      <w:r>
+        <w:t xml:space="preserve">   4a</w:t>
+      </w:r>
+      <w:proofErr w:type="gramStart"/>
+      <w:r>
+        <w:t>67866..</w:t>
+      </w:r>
+      <w:proofErr w:type="gramEnd"/>
+      <w:r>
+        <w:t>c06be95  master -&gt; master</w:t>
       </w:r>
     </w:p>
     <w:sectPr>

</xml_diff>